<commit_message>
Update info - Add Gestion de filtros
</commit_message>
<xml_diff>
--- a/MK doc.docx
+++ b/MK doc.docx
@@ -4,13 +4,8 @@
   <w:body>
     <w:p>
       <w:r>
-        <w:t xml:space="preserve">MK </w:t>
+        <w:t>MK doc</w:t>
       </w:r>
-      <w:proofErr w:type="spellStart"/>
-      <w:r>
-        <w:t>doc</w:t>
-      </w:r>
-      <w:proofErr w:type="spellEnd"/>
     </w:p>
     <w:p>
       <w:pPr>
@@ -24,36 +19,31 @@
           <w:bCs/>
         </w:rPr>
       </w:pPr>
-      <w:proofErr w:type="spellStart"/>
       <w:r>
         <w:t>Cmd</w:t>
       </w:r>
-      <w:proofErr w:type="spellEnd"/>
       <w:r>
         <w:sym w:font="Wingdings" w:char="F0E0"/>
       </w:r>
       <w:r>
         <w:t xml:space="preserve"> </w:t>
       </w:r>
-      <w:proofErr w:type="spellStart"/>
       <w:r>
         <w:rPr>
           <w:b/>
           <w:bCs/>
         </w:rPr>
-        <w:t>mkdocs</w:t>
+        <w:t xml:space="preserve">mkdocs serve </w:t>
       </w:r>
-      <w:proofErr w:type="spellEnd"/>
       <w:r>
-        <w:rPr>
-          <w:b/>
-          <w:bCs/>
-        </w:rPr>
-        <w:t xml:space="preserve"> serve (crear un entorno local en el navegador)</w:t>
+        <w:t>(crear un entorno local en el navegador)</w:t>
       </w:r>
     </w:p>
     <w:p>
       <w:r>
+        <w:rPr>
+          <w:noProof/>
+        </w:rPr>
         <w:drawing>
           <wp:inline distT="0" distB="0" distL="0" distR="0" wp14:anchorId="1A73DA92" wp14:editId="754D229C">
             <wp:extent cx="5400040" cy="2679065"/>
@@ -112,20 +102,14 @@
           <w:ilvl w:val="0"/>
           <w:numId w:val="1"/>
         </w:numPr>
-        <w:rPr>
-          <w:b/>
-          <w:bCs/>
-        </w:rPr>
       </w:pPr>
-      <w:proofErr w:type="spellStart"/>
       <w:r>
         <w:rPr>
           <w:b/>
           <w:bCs/>
         </w:rPr>
-        <w:t>mkdocs</w:t>
+        <w:t>mkdocs gh-deploy</w:t>
       </w:r>
-      <w:proofErr w:type="spellEnd"/>
       <w:r>
         <w:rPr>
           <w:b/>
@@ -133,62 +117,13 @@
         </w:rPr>
         <w:t xml:space="preserve"> </w:t>
       </w:r>
-      <w:proofErr w:type="spellStart"/>
       <w:r>
-        <w:rPr>
-          <w:b/>
-          <w:bCs/>
-        </w:rPr>
-        <w:t>gh-deploy</w:t>
-      </w:r>
-      <w:proofErr w:type="spellEnd"/>
-      <w:r>
-        <w:rPr>
-          <w:b/>
-          <w:bCs/>
-        </w:rPr>
-        <w:t xml:space="preserve"> (</w:t>
-      </w:r>
-      <w:proofErr w:type="spellStart"/>
-      <w:r>
-        <w:rPr>
-          <w:b/>
-          <w:bCs/>
-        </w:rPr>
-        <w:t>Desplega</w:t>
-      </w:r>
-      <w:proofErr w:type="spellEnd"/>
-      <w:r>
-        <w:rPr>
-          <w:b/>
-          <w:bCs/>
-        </w:rPr>
-        <w:t xml:space="preserve"> los cambios a </w:t>
-      </w:r>
-      <w:proofErr w:type="spellStart"/>
-      <w:r>
-        <w:rPr>
-          <w:b/>
-          <w:bCs/>
-        </w:rPr>
-        <w:t>Github</w:t>
-      </w:r>
-      <w:proofErr w:type="spellEnd"/>
-      <w:r>
-        <w:rPr>
-          <w:b/>
-          <w:bCs/>
-        </w:rPr>
-        <w:t xml:space="preserve"> page).</w:t>
+        <w:t>(Desplega los cambios a Github page).</w:t>
       </w:r>
     </w:p>
     <w:p>
       <w:pPr>
         <w:pStyle w:val="Prrafodelista"/>
-        <w:numPr>
-          <w:ilvl w:val="0"/>
-          <w:numId w:val="1"/>
-        </w:numPr>
         <w:spacing w:after="0" w:line="240" w:lineRule="auto"/>
         <w:rPr>
           <w:rFonts w:ascii="Times New Roman" w:eastAsia="Times New Roman" w:hAnsi="Times New Roman" w:cs="Times New Roman"/>
@@ -993,6 +928,7 @@
   <w:style w:type="character" w:default="1" w:styleId="Fuentedeprrafopredeter">
     <w:name w:val="Default Paragraph Font"/>
     <w:uiPriority w:val="1"/>
+    <w:semiHidden/>
     <w:unhideWhenUsed/>
   </w:style>
   <w:style w:type="table" w:default="1" w:styleId="Tablanormal">

</xml_diff>